<commit_message>
optimize placeholder placement and depedencies with llm
</commit_message>
<xml_diff>
--- a/nda-example.docx
+++ b/nda-example.docx
@@ -268,7 +268,7 @@
           <w:szCs w:val="20"/>
           <w:rtl w:val="0"/>
         </w:rPr>
-        <w:t xml:space="preserve"> with registration number </w:t>
+        <w:t xml:space="preserve"> with registration number $</w:t>
       </w:r>
       <w:r>
         <w:rPr>
@@ -278,7 +278,7 @@
           <w:highlight w:val="yellow"/>
           <w:rtl w:val="0"/>
         </w:rPr>
-        <w:t xml:space="preserve">________________. (only if a company).</w:t>
+        <w:t xml:space="preserve">{register0number}. (only if a company).</w:t>
       </w:r>
       <w:r>
         <w:rPr>

</xml_diff>